<commit_message>
Version Jan 19 2019
Final Report
</commit_message>
<xml_diff>
--- a/03 Reports/05 Capstone Project 1 Milestone Report 1 12-19-18.docx
+++ b/03 Reports/05 Capstone Project 1 Milestone Report 1 12-19-18.docx
@@ -230,24 +230,14 @@
         <w:lastRenderedPageBreak/>
         <w:t xml:space="preserve">Figure </w:t>
       </w:r>
-      <w:r>
-        <w:fldChar w:fldCharType="begin"/>
-      </w:r>
-      <w:r>
-        <w:instrText xml:space="preserve"> SEQ Figure \* ARABIC </w:instrText>
-      </w:r>
-      <w:r>
-        <w:fldChar w:fldCharType="separate"/>
-      </w:r>
-      <w:r>
-        <w:rPr>
-          <w:noProof/>
-        </w:rPr>
-        <w:t>1</w:t>
-      </w:r>
-      <w:r>
-        <w:fldChar w:fldCharType="end"/>
-      </w:r>
+      <w:fldSimple w:instr=" SEQ Figure \* ARABIC ">
+        <w:r>
+          <w:rPr>
+            <w:noProof/>
+          </w:rPr>
+          <w:t>1</w:t>
+        </w:r>
+      </w:fldSimple>
       <w:r>
         <w:t>. Boxplot of Input Variables</w:t>
       </w:r>
@@ -361,24 +351,14 @@
       <w:r>
         <w:t xml:space="preserve">Table </w:t>
       </w:r>
-      <w:r>
-        <w:fldChar w:fldCharType="begin"/>
-      </w:r>
-      <w:r>
-        <w:instrText xml:space="preserve"> SEQ Table \* ARABIC </w:instrText>
-      </w:r>
-      <w:r>
-        <w:fldChar w:fldCharType="separate"/>
-      </w:r>
-      <w:r>
-        <w:rPr>
-          <w:noProof/>
-        </w:rPr>
-        <w:t>1</w:t>
-      </w:r>
-      <w:r>
-        <w:fldChar w:fldCharType="end"/>
-      </w:r>
+      <w:fldSimple w:instr=" SEQ Table \* ARABIC ">
+        <w:r>
+          <w:rPr>
+            <w:noProof/>
+          </w:rPr>
+          <w:t>1</w:t>
+        </w:r>
+      </w:fldSimple>
       <w:r>
         <w:t>. Variables in the Dataset</w:t>
       </w:r>
@@ -777,24 +757,14 @@
       <w:r>
         <w:t xml:space="preserve">Figure </w:t>
       </w:r>
-      <w:r>
-        <w:fldChar w:fldCharType="begin"/>
-      </w:r>
-      <w:r>
-        <w:instrText xml:space="preserve"> SEQ Figure \* ARABIC </w:instrText>
-      </w:r>
-      <w:r>
-        <w:fldChar w:fldCharType="separate"/>
-      </w:r>
-      <w:r>
-        <w:rPr>
-          <w:noProof/>
-        </w:rPr>
-        <w:t>2</w:t>
-      </w:r>
-      <w:r>
-        <w:fldChar w:fldCharType="end"/>
-      </w:r>
+      <w:fldSimple w:instr=" SEQ Figure \* ARABIC ">
+        <w:r>
+          <w:rPr>
+            <w:noProof/>
+          </w:rPr>
+          <w:t>2</w:t>
+        </w:r>
+      </w:fldSimple>
       <w:r>
         <w:t>. Correlation Matrix</w:t>
       </w:r>
@@ -956,24 +926,14 @@
         <w:lastRenderedPageBreak/>
         <w:t xml:space="preserve">Figure </w:t>
       </w:r>
-      <w:r>
-        <w:fldChar w:fldCharType="begin"/>
-      </w:r>
-      <w:r>
-        <w:instrText xml:space="preserve"> SEQ Figure \* ARABIC </w:instrText>
-      </w:r>
-      <w:r>
-        <w:fldChar w:fldCharType="separate"/>
-      </w:r>
-      <w:r>
-        <w:rPr>
-          <w:noProof/>
-        </w:rPr>
-        <w:t>3</w:t>
-      </w:r>
-      <w:r>
-        <w:fldChar w:fldCharType="end"/>
-      </w:r>
+      <w:fldSimple w:instr=" SEQ Figure \* ARABIC ">
+        <w:r>
+          <w:rPr>
+            <w:noProof/>
+          </w:rPr>
+          <w:t>3</w:t>
+        </w:r>
+      </w:fldSimple>
       <w:r>
         <w:t xml:space="preserve"> Box Plots Showing Relationship between Input and Output variables</w:t>
       </w:r>
@@ -1141,24 +1101,14 @@
       <w:r>
         <w:t xml:space="preserve">Table </w:t>
       </w:r>
-      <w:r>
-        <w:fldChar w:fldCharType="begin"/>
-      </w:r>
-      <w:r>
-        <w:instrText xml:space="preserve"> SEQ Table \* ARABIC </w:instrText>
-      </w:r>
-      <w:r>
-        <w:fldChar w:fldCharType="separate"/>
-      </w:r>
-      <w:r>
-        <w:rPr>
-          <w:noProof/>
-        </w:rPr>
-        <w:t>2</w:t>
-      </w:r>
-      <w:r>
-        <w:fldChar w:fldCharType="end"/>
-      </w:r>
+      <w:fldSimple w:instr=" SEQ Table \* ARABIC ">
+        <w:r>
+          <w:rPr>
+            <w:noProof/>
+          </w:rPr>
+          <w:t>2</w:t>
+        </w:r>
+      </w:fldSimple>
       <w:r>
         <w:t>. Confusion Matrix from Logistic Regression Model</w:t>
       </w:r>
@@ -1598,24 +1548,14 @@
       <w:r>
         <w:t xml:space="preserve">Table </w:t>
       </w:r>
-      <w:r>
-        <w:fldChar w:fldCharType="begin"/>
-      </w:r>
-      <w:r>
-        <w:instrText xml:space="preserve"> SEQ Table \* ARABIC </w:instrText>
-      </w:r>
-      <w:r>
-        <w:fldChar w:fldCharType="separate"/>
-      </w:r>
-      <w:r>
-        <w:rPr>
-          <w:noProof/>
-        </w:rPr>
-        <w:t>3</w:t>
-      </w:r>
-      <w:r>
-        <w:fldChar w:fldCharType="end"/>
-      </w:r>
+      <w:fldSimple w:instr=" SEQ Table \* ARABIC ">
+        <w:r>
+          <w:rPr>
+            <w:noProof/>
+          </w:rPr>
+          <w:t>3</w:t>
+        </w:r>
+      </w:fldSimple>
       <w:r>
         <w:t>. Coefficients from Logistic Regression.</w:t>
       </w:r>
@@ -5183,7 +5123,23 @@
           <w:sz w:val="24"/>
           <w:szCs w:val="24"/>
         </w:rPr>
-        <w:t xml:space="preserve"> variables were selected and a model was built based on them. The three variables are:</w:t>
+        <w:t xml:space="preserve"> variables were selected and a model was built based on them. The </w:t>
+      </w:r>
+      <w:r>
+        <w:rPr>
+          <w:color w:val="333333"/>
+          <w:sz w:val="24"/>
+          <w:szCs w:val="24"/>
+        </w:rPr>
+        <w:t>four</w:t>
+      </w:r>
+      <w:r>
+        <w:rPr>
+          <w:color w:val="333333"/>
+          <w:sz w:val="24"/>
+          <w:szCs w:val="24"/>
+        </w:rPr>
+        <w:t xml:space="preserve"> variables are:</w:t>
       </w:r>
     </w:p>
     <w:p>
@@ -5405,24 +5361,14 @@
       <w:r>
         <w:t xml:space="preserve">Table </w:t>
       </w:r>
-      <w:r>
-        <w:fldChar w:fldCharType="begin"/>
-      </w:r>
-      <w:r>
-        <w:instrText xml:space="preserve"> SEQ Table \* ARABIC </w:instrText>
-      </w:r>
-      <w:r>
-        <w:fldChar w:fldCharType="separate"/>
-      </w:r>
-      <w:r>
-        <w:rPr>
-          <w:noProof/>
-        </w:rPr>
-        <w:t>4</w:t>
-      </w:r>
-      <w:r>
-        <w:fldChar w:fldCharType="end"/>
-      </w:r>
+      <w:fldSimple w:instr=" SEQ Table \* ARABIC ">
+        <w:r>
+          <w:rPr>
+            <w:noProof/>
+          </w:rPr>
+          <w:t>4</w:t>
+        </w:r>
+      </w:fldSimple>
       <w:r>
         <w:t>. Coefficients of Variables</w:t>
       </w:r>
@@ -7340,28 +7286,7 @@
         </w:numPr>
       </w:pPr>
       <w:r>
-        <w:t xml:space="preserve">Table 4 shows </w:t>
-      </w:r>
-      <w:r>
-        <w:t xml:space="preserve">the </w:t>
-      </w:r>
-      <w:r>
-        <w:t xml:space="preserve">coefficients &amp; statistics of the </w:t>
-      </w:r>
-      <w:r>
-        <w:t>input variables</w:t>
-      </w:r>
-      <w:r>
-        <w:t xml:space="preserve">. Their p-values show their impact on the model in </w:t>
-      </w:r>
-      <w:r>
-        <w:t xml:space="preserve">unambiguous </w:t>
-      </w:r>
-      <w:r>
-        <w:t>terms</w:t>
-      </w:r>
-      <w:r>
-        <w:t>. Hence no further tests are pursued.</w:t>
+        <w:t>Table 4 shows the coefficients &amp; statistics of the input variables. Their p-values show their impact on the model in unambiguous terms. Hence no further tests are pursued.</w:t>
       </w:r>
     </w:p>
     <w:p>
@@ -7411,24 +7336,14 @@
       <w:r>
         <w:t xml:space="preserve">Table </w:t>
       </w:r>
-      <w:r>
-        <w:fldChar w:fldCharType="begin"/>
-      </w:r>
-      <w:r>
-        <w:instrText xml:space="preserve"> SEQ Table \* ARABIC </w:instrText>
-      </w:r>
-      <w:r>
-        <w:fldChar w:fldCharType="separate"/>
-      </w:r>
-      <w:r>
-        <w:rPr>
-          <w:noProof/>
-        </w:rPr>
-        <w:t>5</w:t>
-      </w:r>
-      <w:r>
-        <w:fldChar w:fldCharType="end"/>
-      </w:r>
+      <w:fldSimple w:instr=" SEQ Table \* ARABIC ">
+        <w:r>
+          <w:rPr>
+            <w:noProof/>
+          </w:rPr>
+          <w:t>5</w:t>
+        </w:r>
+      </w:fldSimple>
       <w:r>
         <w:t>. Results from 1000 Runs</w:t>
       </w:r>
@@ -7761,6 +7676,8 @@
                 <w:lang w:val="en-US"/>
               </w:rPr>
             </w:pPr>
+            <w:bookmarkStart w:id="3" w:name="_GoBack"/>
+            <w:bookmarkEnd w:id="3"/>
             <w:r>
               <w:rPr>
                 <w:rFonts w:ascii="Times New Roman" w:eastAsia="Times New Roman" w:hAnsi="Times New Roman" w:cs="Times New Roman"/>
@@ -7857,25 +7774,7 @@
         <w:t xml:space="preserve">A logistic regression model was built using the variables that have the strongest correlation with the output variable. These are variables </w:t>
       </w:r>
       <w:r>
-        <w:t>Uniformity of Cell Sizes</w:t>
-      </w:r>
-      <w:r>
-        <w:t xml:space="preserve">, </w:t>
-      </w:r>
-      <w:r>
-        <w:t>Single Epithelial Cell Size</w:t>
-      </w:r>
-      <w:r>
-        <w:t xml:space="preserve">, </w:t>
-      </w:r>
-      <w:r>
-        <w:t>Bland Chromatin</w:t>
-      </w:r>
-      <w:r>
-        <w:t xml:space="preserve"> &amp; </w:t>
-      </w:r>
-      <w:r>
-        <w:t>Bare Nuclei</w:t>
+        <w:t>Uniformity of Cell Sizes, Single Epithelial Cell Size, Bland Chromatin &amp; Bare Nuclei</w:t>
       </w:r>
     </w:p>
     <w:p>
@@ -7907,10 +7806,7 @@
         <w:t xml:space="preserve"> This validates the model’s accuracy in predictive ability.</w:t>
       </w:r>
     </w:p>
-    <w:p>
-      <w:bookmarkStart w:id="3" w:name="_GoBack"/>
-      <w:bookmarkEnd w:id="3"/>
-    </w:p>
+    <w:p/>
     <w:sectPr>
       <w:pgSz w:w="12240" w:h="15840"/>
       <w:pgMar w:top="1440" w:right="1440" w:bottom="1440" w:left="1440" w:header="0" w:footer="720" w:gutter="0"/>
@@ -9999,6 +9895,7 @@
   <w:style w:type="character" w:default="1" w:styleId="DefaultParagraphFont">
     <w:name w:val="Default Paragraph Font"/>
     <w:uiPriority w:val="1"/>
+    <w:semiHidden/>
     <w:unhideWhenUsed/>
   </w:style>
   <w:style w:type="table" w:default="1" w:styleId="TableNormal">

</xml_diff>